<commit_message>
add game doc file
</commit_message>
<xml_diff>
--- a/ShatteredTextual.docx
+++ b/ShatteredTextual.docx
@@ -203,7 +203,21 @@
         <w:rPr>
           <w:lang w:val="en-US"/>
         </w:rPr>
-        <w:t xml:space="preserve">Save System ( xml ||Json) </w:t>
+        <w:t xml:space="preserve">Save System </w:t>
+      </w:r>
+      <w:proofErr w:type="gramStart"/>
+      <w:r>
+        <w:rPr>
+          <w:lang w:val="en-US"/>
+        </w:rPr>
+        <w:t>( xml</w:t>
+      </w:r>
+      <w:proofErr w:type="gramEnd"/>
+      <w:r>
+        <w:rPr>
+          <w:lang w:val="en-US"/>
+        </w:rPr>
+        <w:t xml:space="preserve"> ||Json) </w:t>
       </w:r>
     </w:p>
     <w:p>
@@ -348,55 +362,61 @@
     </w:p>
     <w:p>
       <w:pPr>
-        <w:rPr>
-          <w:lang w:val="en-US"/>
-        </w:rPr>
-      </w:pPr>
-    </w:p>
-    <w:p>
-      <w:pPr>
-        <w:pStyle w:val="Titre3"/>
-        <w:rPr>
-          <w:lang w:val="en-US"/>
-        </w:rPr>
-      </w:pPr>
-      <w:r>
-        <w:rPr>
-          <w:lang w:val="en-US"/>
-        </w:rPr>
-        <w:t xml:space="preserve">Refactoring </w:t>
-      </w:r>
-    </w:p>
-    <w:p>
-      <w:pPr>
-        <w:pStyle w:val="Titre4"/>
-        <w:rPr>
-          <w:lang w:val="en-US"/>
-        </w:rPr>
-      </w:pPr>
-      <w:r>
-        <w:rPr>
-          <w:lang w:val="en-US"/>
-        </w:rPr>
-        <w:t xml:space="preserve">Idea </w:t>
-      </w:r>
-    </w:p>
-    <w:p>
-      <w:pPr>
         <w:pStyle w:val="Paragraphedeliste"/>
         <w:numPr>
           <w:ilvl w:val="0"/>
           <w:numId w:val="2"/>
         </w:numPr>
         <w:rPr>
-          <w:lang w:val="en-US"/>
-        </w:rPr>
-      </w:pPr>
-      <w:r>
-        <w:rPr>
-          <w:lang w:val="en-US"/>
-        </w:rPr>
-        <w:t xml:space="preserve">Use Design pattern to make a more flexible system </w:t>
+          <w:color w:val="000000" w:themeColor="text1"/>
+          <w:lang w:val="en-US"/>
+        </w:rPr>
+      </w:pPr>
+      <w:r>
+        <w:rPr>
+          <w:color w:val="000000" w:themeColor="text1"/>
+          <w:lang w:val="en-US"/>
+        </w:rPr>
+        <w:t xml:space="preserve">Create </w:t>
+      </w:r>
+      <w:proofErr w:type="spellStart"/>
+      <w:r>
+        <w:rPr>
+          <w:color w:val="000000" w:themeColor="text1"/>
+          <w:lang w:val="en-US"/>
+        </w:rPr>
+        <w:t>saveGame</w:t>
+      </w:r>
+      <w:proofErr w:type="spellEnd"/>
+      <w:r>
+        <w:rPr>
+          <w:color w:val="000000" w:themeColor="text1"/>
+          <w:lang w:val="en-US"/>
+        </w:rPr>
+        <w:t xml:space="preserve"> class </w:t>
+      </w:r>
+    </w:p>
+    <w:p>
+      <w:pPr>
+        <w:rPr>
+          <w:lang w:val="en-US"/>
+        </w:rPr>
+      </w:pPr>
+      <w:bookmarkStart w:id="0" w:name="_GoBack"/>
+      <w:bookmarkEnd w:id="0"/>
+    </w:p>
+    <w:p>
+      <w:pPr>
+        <w:pStyle w:val="Titre3"/>
+        <w:rPr>
+          <w:lang w:val="en-US"/>
+        </w:rPr>
+      </w:pPr>
+      <w:r>
+        <w:rPr>
+          <w:lang w:val="en-US"/>
+        </w:rPr>
+        <w:t xml:space="preserve">Refactoring </w:t>
       </w:r>
     </w:p>
     <w:p>
@@ -410,7 +430,7 @@
         <w:rPr>
           <w:lang w:val="en-US"/>
         </w:rPr>
-        <w:t xml:space="preserve">Global State Pattern </w:t>
+        <w:t xml:space="preserve">Idea </w:t>
       </w:r>
     </w:p>
     <w:p>
@@ -421,6 +441,38 @@
           <w:numId w:val="2"/>
         </w:numPr>
         <w:rPr>
+          <w:lang w:val="en-US"/>
+        </w:rPr>
+      </w:pPr>
+      <w:r>
+        <w:rPr>
+          <w:lang w:val="en-US"/>
+        </w:rPr>
+        <w:t xml:space="preserve">Use Design pattern to make a more flexible system </w:t>
+      </w:r>
+    </w:p>
+    <w:p>
+      <w:pPr>
+        <w:pStyle w:val="Titre4"/>
+        <w:rPr>
+          <w:lang w:val="en-US"/>
+        </w:rPr>
+      </w:pPr>
+      <w:r>
+        <w:rPr>
+          <w:lang w:val="en-US"/>
+        </w:rPr>
+        <w:t xml:space="preserve">Global State Pattern </w:t>
+      </w:r>
+    </w:p>
+    <w:p>
+      <w:pPr>
+        <w:pStyle w:val="Paragraphedeliste"/>
+        <w:numPr>
+          <w:ilvl w:val="0"/>
+          <w:numId w:val="2"/>
+        </w:numPr>
+        <w:rPr>
           <w:color w:val="000000" w:themeColor="text1"/>
           <w:lang w:val="en-US"/>
         </w:rPr>
@@ -439,8 +491,88 @@
         </w:rPr>
         <w:t xml:space="preserve">and menu switching </w:t>
       </w:r>
-      <w:bookmarkStart w:id="0" w:name="_GoBack"/>
-      <w:bookmarkEnd w:id="0"/>
+    </w:p>
+    <w:p>
+      <w:pPr>
+        <w:pStyle w:val="Paragraphedeliste"/>
+        <w:numPr>
+          <w:ilvl w:val="0"/>
+          <w:numId w:val="2"/>
+        </w:numPr>
+        <w:rPr>
+          <w:color w:val="000000" w:themeColor="text1"/>
+          <w:lang w:val="en-US"/>
+        </w:rPr>
+      </w:pPr>
+      <w:r>
+        <w:rPr>
+          <w:color w:val="000000" w:themeColor="text1"/>
+          <w:lang w:val="en-US"/>
+        </w:rPr>
+        <w:t xml:space="preserve">Make </w:t>
+      </w:r>
+      <w:proofErr w:type="spellStart"/>
+      <w:r>
+        <w:rPr>
+          <w:color w:val="000000" w:themeColor="text1"/>
+          <w:lang w:val="en-US"/>
+        </w:rPr>
+        <w:t>GameInstance</w:t>
+      </w:r>
+      <w:proofErr w:type="spellEnd"/>
+      <w:r>
+        <w:rPr>
+          <w:color w:val="000000" w:themeColor="text1"/>
+          <w:lang w:val="en-US"/>
+        </w:rPr>
+        <w:t xml:space="preserve"> class </w:t>
+      </w:r>
+    </w:p>
+    <w:p>
+      <w:pPr>
+        <w:pStyle w:val="Titre4"/>
+        <w:rPr>
+          <w:lang w:val="en-US"/>
+        </w:rPr>
+      </w:pPr>
+      <w:r>
+        <w:rPr>
+          <w:lang w:val="en-US"/>
+        </w:rPr>
+        <w:t xml:space="preserve">Helper static library </w:t>
+      </w:r>
+    </w:p>
+    <w:p>
+      <w:pPr>
+        <w:pStyle w:val="Paragraphedeliste"/>
+        <w:numPr>
+          <w:ilvl w:val="0"/>
+          <w:numId w:val="2"/>
+        </w:numPr>
+        <w:rPr>
+          <w:lang w:val="en-US"/>
+        </w:rPr>
+      </w:pPr>
+      <w:r>
+        <w:rPr>
+          <w:lang w:val="en-US"/>
+        </w:rPr>
+        <w:t xml:space="preserve">Put all utility function </w:t>
+      </w:r>
+    </w:p>
+    <w:p>
+      <w:pPr>
+        <w:pStyle w:val="Titre4"/>
+        <w:rPr>
+          <w:lang w:val="en-US"/>
+        </w:rPr>
+      </w:pPr>
+      <w:r>
+        <w:rPr>
+          <w:lang w:val="en-US"/>
+        </w:rPr>
+        <w:t xml:space="preserve">Global Types header </w:t>
+      </w:r>
     </w:p>
     <w:p>
       <w:pPr>
@@ -723,12 +855,21 @@
         </w:rPr>
         <w:t xml:space="preserve"> </w:t>
       </w:r>
+      <w:proofErr w:type="gramStart"/>
       <w:r>
         <w:rPr>
           <w:color w:val="7030A0"/>
           <w:lang w:val="en-US"/>
         </w:rPr>
-        <w:t xml:space="preserve">To Develop       </w:t>
+        <w:t>To</w:t>
+      </w:r>
+      <w:proofErr w:type="gramEnd"/>
+      <w:r>
+        <w:rPr>
+          <w:color w:val="7030A0"/>
+          <w:lang w:val="en-US"/>
+        </w:rPr>
+        <w:t xml:space="preserve"> Develop       </w:t>
       </w:r>
       <w:r>
         <w:rPr>
@@ -1024,7 +1165,7 @@
       </w:pPr>
     </w:pPrDefault>
   </w:docDefaults>
-  <w:latentStyles w:defLockedState="0" w:defUIPriority="99" w:defSemiHidden="0" w:defUnhideWhenUsed="0" w:defQFormat="0" w:count="376">
+  <w:latentStyles w:defLockedState="0" w:defUIPriority="99" w:defSemiHidden="0" w:defUnhideWhenUsed="0" w:defQFormat="0" w:count="375">
     <w:lsdException w:name="Normal" w:uiPriority="0" w:qFormat="1"/>
     <w:lsdException w:name="heading 1" w:uiPriority="9" w:qFormat="1"/>
     <w:lsdException w:name="heading 2" w:semiHidden="1" w:uiPriority="9" w:unhideWhenUsed="1" w:qFormat="1"/>
@@ -1400,7 +1541,6 @@
     <w:lsdException w:name="Smart Hyperlink" w:semiHidden="1" w:unhideWhenUsed="1"/>
     <w:lsdException w:name="Hashtag" w:semiHidden="1" w:unhideWhenUsed="1"/>
     <w:lsdException w:name="Unresolved Mention" w:semiHidden="1" w:unhideWhenUsed="1"/>
-    <w:lsdException w:name="Smart Link" w:semiHidden="1" w:unhideWhenUsed="1"/>
   </w:latentStyles>
   <w:style w:type="paragraph" w:default="1" w:styleId="Normal">
     <w:name w:val="Normal"/>
@@ -2131,7 +2271,7 @@
 </file>
 
 <file path=customXml/itemProps1.xml><?xml version="1.0" encoding="utf-8"?>
-<ds:datastoreItem xmlns:ds="http://schemas.openxmlformats.org/officeDocument/2006/customXml" ds:itemID="{78BC9BB1-9C33-44A2-A939-711AB17D4AB3}">
+<ds:datastoreItem xmlns:ds="http://schemas.openxmlformats.org/officeDocument/2006/customXml" ds:itemID="{8D2EBB3B-A93C-4E58-86C3-66373AF01CD1}">
   <ds:schemaRefs>
     <ds:schemaRef ds:uri="http://schemas.openxmlformats.org/officeDocument/2006/bibliography"/>
   </ds:schemaRefs>

</xml_diff>